<commit_message>
fully dressed + domein update
</commit_message>
<xml_diff>
--- a/Product/Iteratie 1 'Uitvoeren quiz'/3. Fully-dressed en activity flow/Uitvoeren kennistoets Fully Dressed.docx
+++ b/Product/Iteratie 1 'Uitvoeren quiz'/3. Fully-dressed en activity flow/Uitvoeren kennistoets Fully Dressed.docx
@@ -255,6 +255,14 @@
               </w:rPr>
               <w:t>De docent heeft een kennistoets gestart</w:t>
             </w:r>
+            <w:r>
+              <w:rPr>
+                <w:rFonts w:ascii="Verdana" w:hAnsi="Verdana"/>
+              </w:rPr>
+              <w:t xml:space="preserve"> in een lokaal</w:t>
+            </w:r>
+            <w:bookmarkStart w:id="0" w:name="_GoBack"/>
+            <w:bookmarkEnd w:id="0"/>
           </w:p>
           <w:p>
             <w:pPr>
@@ -1225,8 +1233,6 @@
               </w:rPr>
               <w:t>9</w:t>
             </w:r>
-            <w:bookmarkStart w:id="0" w:name="_GoBack"/>
-            <w:bookmarkEnd w:id="0"/>
           </w:p>
         </w:tc>
       </w:tr>
@@ -3847,6 +3853,21 @@
 </file>
 
 <file path=customXml/item1.xml><?xml version="1.0" encoding="utf-8"?>
+<?mso-contentType ?>
+<FormTemplates xmlns="http://schemas.microsoft.com/sharepoint/v3/contenttype/forms">
+  <Display>DocumentLibraryForm</Display>
+  <Edit>DocumentLibraryForm</Edit>
+  <New>DocumentLibraryForm</New>
+</FormTemplates>
+</file>
+
+<file path=customXml/item2.xml><?xml version="1.0" encoding="utf-8"?>
+<p:properties xmlns:p="http://schemas.microsoft.com/office/2006/metadata/properties" xmlns:xsi="http://www.w3.org/2001/XMLSchema-instance">
+  <documentManagement/>
+</p:properties>
+</file>
+
+<file path=customXml/item3.xml><?xml version="1.0" encoding="utf-8"?>
 <ct:contentTypeSchema xmlns:ct="http://schemas.microsoft.com/office/2006/metadata/contentType" xmlns:ma="http://schemas.microsoft.com/office/2006/metadata/properties/metaAttributes" ct:_="" ma:_="" ma:contentTypeName="Document" ma:contentTypeID="0x010100F302898F92C26748A4D86C64E794B603" ma:contentTypeVersion="0" ma:contentTypeDescription="Een nieuw document maken." ma:contentTypeScope="" ma:versionID="50b080b940ebeada54b490f4ce495540">
   <xsd:schema xmlns:xsd="http://www.w3.org/2001/XMLSchema" xmlns:p="http://schemas.microsoft.com/office/2006/metadata/properties" targetNamespace="http://schemas.microsoft.com/office/2006/metadata/properties" ma:root="true" ma:fieldsID="b118b0825d757084c8d1e1ffd33f200c">
     <xsd:element name="properties">
@@ -3895,26 +3916,27 @@
 </ct:contentTypeSchema>
 </file>
 
-<file path=customXml/item2.xml><?xml version="1.0" encoding="utf-8"?>
-<p:properties xmlns:p="http://schemas.microsoft.com/office/2006/metadata/properties" xmlns:xsi="http://www.w3.org/2001/XMLSchema-instance">
-  <documentManagement/>
-</p:properties>
-</file>
-
-<file path=customXml/item3.xml><?xml version="1.0" encoding="utf-8"?>
-<?mso-contentType ?>
-<FormTemplates xmlns="http://schemas.microsoft.com/sharepoint/v3/contenttype/forms">
-  <Display>DocumentLibraryForm</Display>
-  <Edit>DocumentLibraryForm</Edit>
-  <New>DocumentLibraryForm</New>
-</FormTemplates>
-</file>
-
 <file path=customXml/item4.xml><?xml version="1.0" encoding="utf-8"?>
 <b:Sources xmlns:b="http://schemas.openxmlformats.org/officeDocument/2006/bibliography" xmlns="http://schemas.openxmlformats.org/officeDocument/2006/bibliography" SelectedStyle="\APASixthEditionOfficeOnline.xsl" StyleName="APA" Version="6"/>
 </file>
 
 <file path=customXml/itemProps1.xml><?xml version="1.0" encoding="utf-8"?>
+<ds:datastoreItem xmlns:ds="http://schemas.openxmlformats.org/officeDocument/2006/customXml" ds:itemID="{10760632-3C44-4866-89DC-1FB016483D42}">
+  <ds:schemaRefs>
+    <ds:schemaRef ds:uri="http://schemas.microsoft.com/sharepoint/v3/contenttype/forms"/>
+  </ds:schemaRefs>
+</ds:datastoreItem>
+</file>
+
+<file path=customXml/itemProps2.xml><?xml version="1.0" encoding="utf-8"?>
+<ds:datastoreItem xmlns:ds="http://schemas.openxmlformats.org/officeDocument/2006/customXml" ds:itemID="{CFCD99C2-186B-4BBC-A0B2-B14E253C439C}">
+  <ds:schemaRefs>
+    <ds:schemaRef ds:uri="http://schemas.microsoft.com/office/2006/metadata/properties"/>
+  </ds:schemaRefs>
+</ds:datastoreItem>
+</file>
+
+<file path=customXml/itemProps3.xml><?xml version="1.0" encoding="utf-8"?>
 <ds:datastoreItem xmlns:ds="http://schemas.openxmlformats.org/officeDocument/2006/customXml" ds:itemID="{FE1D9625-C583-4786-9421-BF1618CEF2BF}">
   <ds:schemaRefs>
     <ds:schemaRef ds:uri="http://schemas.microsoft.com/office/2006/metadata/contentType"/>
@@ -3929,24 +3951,8 @@
 </ds:datastoreItem>
 </file>
 
-<file path=customXml/itemProps2.xml><?xml version="1.0" encoding="utf-8"?>
-<ds:datastoreItem xmlns:ds="http://schemas.openxmlformats.org/officeDocument/2006/customXml" ds:itemID="{CFCD99C2-186B-4BBC-A0B2-B14E253C439C}">
-  <ds:schemaRefs>
-    <ds:schemaRef ds:uri="http://schemas.microsoft.com/office/2006/metadata/properties"/>
-  </ds:schemaRefs>
-</ds:datastoreItem>
-</file>
-
-<file path=customXml/itemProps3.xml><?xml version="1.0" encoding="utf-8"?>
-<ds:datastoreItem xmlns:ds="http://schemas.openxmlformats.org/officeDocument/2006/customXml" ds:itemID="{10760632-3C44-4866-89DC-1FB016483D42}">
-  <ds:schemaRefs>
-    <ds:schemaRef ds:uri="http://schemas.microsoft.com/sharepoint/v3/contenttype/forms"/>
-  </ds:schemaRefs>
-</ds:datastoreItem>
-</file>
-
 <file path=customXml/itemProps4.xml><?xml version="1.0" encoding="utf-8"?>
-<ds:datastoreItem xmlns:ds="http://schemas.openxmlformats.org/officeDocument/2006/customXml" ds:itemID="{C0F15393-8BA0-4340-8B2A-6154826A74D6}">
+<ds:datastoreItem xmlns:ds="http://schemas.openxmlformats.org/officeDocument/2006/customXml" ds:itemID="{99AF93E0-1F8E-4900-8963-12C62A22C045}">
   <ds:schemaRefs>
     <ds:schemaRef ds:uri="http://schemas.openxmlformats.org/officeDocument/2006/bibliography"/>
   </ds:schemaRefs>

</xml_diff>